<commit_message>
redid proposal in latex
</commit_message>
<xml_diff>
--- a/Final Proposal - Morgan.docx
+++ b/Final Proposal - Morgan.docx
@@ -1,6 +1,6 @@
 
 <file path=word/document.xml><?xml version="1.0" encoding="utf-8"?>
-<w:document xmlns:wpc="http://schemas.microsoft.com/office/word/2010/wordprocessingCanvas" xmlns:cx="http://schemas.microsoft.com/office/drawing/2014/chartex" xmlns:cx1="http://schemas.microsoft.com/office/drawing/2015/9/8/chartex" xmlns:cx2="http://schemas.microsoft.com/office/drawing/2015/10/21/chartex" xmlns:cx3="http://schemas.microsoft.com/office/drawing/2016/5/9/chartex" xmlns:cx4="http://schemas.microsoft.com/office/drawing/2016/5/10/chartex" xmlns:cx5="http://schemas.microsoft.com/office/drawing/2016/5/11/chartex" xmlns:cx6="http://schemas.microsoft.com/office/drawing/2016/5/12/chartex" xmlns:cx7="http://schemas.microsoft.com/office/drawing/2016/5/13/chartex" xmlns:cx8="http://schemas.microsoft.com/office/drawing/2016/5/14/chartex" xmlns:mc="http://schemas.openxmlformats.org/markup-compatibility/2006" xmlns:aink="http://schemas.microsoft.com/office/drawing/2016/ink" xmlns:am3d="http://schemas.microsoft.com/office/drawing/2017/model3d" xmlns:o="urn:schemas-microsoft-com:office:office" xmlns:r="http://schemas.openxmlformats.org/officeDocument/2006/relationships" xmlns:m="http://schemas.openxmlformats.org/officeDocument/2006/math" xmlns:v="urn:schemas-microsoft-com:vml" xmlns:wp14="http://schemas.microsoft.com/office/word/2010/wordprocessingDrawing" xmlns:wp="http://schemas.openxmlformats.org/drawingml/2006/wordprocessingDrawing" xmlns:w10="urn:schemas-microsoft-com:office:word" xmlns:w="http://schemas.openxmlformats.org/wordprocessingml/2006/main" xmlns:w14="http://schemas.microsoft.com/office/word/2010/wordml" xmlns:w15="http://schemas.microsoft.com/office/word/2012/wordml" xmlns:w16cex="http://schemas.microsoft.com/office/word/2018/wordml/cex" xmlns:w16cid="http://schemas.microsoft.com/office/word/2016/wordml/cid" xmlns:w16="http://schemas.microsoft.com/office/word/2018/wordml" xmlns:w16se="http://schemas.microsoft.com/office/word/2015/wordml/symex" xmlns:wpg="http://schemas.microsoft.com/office/word/2010/wordprocessingGroup" xmlns:wpi="http://schemas.microsoft.com/office/word/2010/wordprocessingInk" xmlns:wne="http://schemas.microsoft.com/office/word/2006/wordml" xmlns:wps="http://schemas.microsoft.com/office/word/2010/wordprocessingShape" mc:Ignorable="w14 w15 w16se w16cid w16 w16cex wp14">
+<w:document xmlns:wpc="http://schemas.microsoft.com/office/word/2010/wordprocessingCanvas" xmlns:cx="http://schemas.microsoft.com/office/drawing/2014/chartex" xmlns:cx1="http://schemas.microsoft.com/office/drawing/2015/9/8/chartex" xmlns:cx2="http://schemas.microsoft.com/office/drawing/2015/10/21/chartex" xmlns:cx3="http://schemas.microsoft.com/office/drawing/2016/5/9/chartex" xmlns:cx4="http://schemas.microsoft.com/office/drawing/2016/5/10/chartex" xmlns:cx5="http://schemas.microsoft.com/office/drawing/2016/5/11/chartex" xmlns:cx6="http://schemas.microsoft.com/office/drawing/2016/5/12/chartex" xmlns:cx7="http://schemas.microsoft.com/office/drawing/2016/5/13/chartex" xmlns:cx8="http://schemas.microsoft.com/office/drawing/2016/5/14/chartex" xmlns:mc="http://schemas.openxmlformats.org/markup-compatibility/2006" xmlns:aink="http://schemas.microsoft.com/office/drawing/2016/ink" xmlns:am3d="http://schemas.microsoft.com/office/drawing/2017/model3d" xmlns:o="urn:schemas-microsoft-com:office:office" xmlns:r="http://schemas.openxmlformats.org/officeDocument/2006/relationships" xmlns:m="http://schemas.openxmlformats.org/officeDocument/2006/math" xmlns:v="urn:schemas-microsoft-com:vml" xmlns:wp14="http://schemas.microsoft.com/office/word/2010/wordprocessingDrawing" xmlns:wp="http://schemas.openxmlformats.org/drawingml/2006/wordprocessingDrawing" xmlns:w10="urn:schemas-microsoft-com:office:word" xmlns:w="http://schemas.openxmlformats.org/wordprocessingml/2006/main" xmlns:w14="http://schemas.microsoft.com/office/word/2010/wordml" xmlns:w15="http://schemas.microsoft.com/office/word/2012/wordml" xmlns:w16cid="http://schemas.microsoft.com/office/word/2016/wordml/cid" xmlns:w16se="http://schemas.microsoft.com/office/word/2015/wordml/symex" xmlns:wpg="http://schemas.microsoft.com/office/word/2010/wordprocessingGroup" xmlns:wpi="http://schemas.microsoft.com/office/word/2010/wordprocessingInk" xmlns:wne="http://schemas.microsoft.com/office/word/2006/wordml" xmlns:wps="http://schemas.microsoft.com/office/word/2010/wordprocessingShape" mc:Ignorable="w14 w15 w16se w16cid wp14">
   <w:body>
     <w:p>
       <w:pPr>
@@ -148,15 +148,7 @@
         <w:rPr>
           <w:lang w:val="en-CA"/>
         </w:rPr>
-        <w:t xml:space="preserve">It has a chemical composition of ~90% Hydrogen, </w:t>
-      </w:r>
-      <w:bookmarkStart w:id="0" w:name="_GoBack"/>
-      <w:bookmarkEnd w:id="0"/>
-      <w:r>
-        <w:rPr>
-          <w:lang w:val="en-CA"/>
-        </w:rPr>
-        <w:t xml:space="preserve">~10% Helium and only ~0.1% more massive elements </w:t>
+        <w:t xml:space="preserve">It has a chemical composition of ~90% Hydrogen, ~10% Helium and only ~0.1% more massive elements </w:t>
       </w:r>
       <w:r>
         <w:rPr>
@@ -315,27 +307,14 @@
                             <w:r>
                               <w:t xml:space="preserve">Figure </w:t>
                             </w:r>
-                            <w:r>
-                              <w:fldChar w:fldCharType="begin"/>
-                            </w:r>
-                            <w:r>
-                              <w:instrText xml:space="preserve"> SEQ Figure \* ARABIC </w:instrText>
-                            </w:r>
-                            <w:r>
-                              <w:fldChar w:fldCharType="separate"/>
-                            </w:r>
-                            <w:r>
-                              <w:rPr>
-                                <w:noProof/>
-                              </w:rPr>
-                              <w:t>1</w:t>
-                            </w:r>
-                            <w:r>
-                              <w:rPr>
-                                <w:noProof/>
-                              </w:rPr>
-                              <w:fldChar w:fldCharType="end"/>
-                            </w:r>
+                            <w:fldSimple w:instr=" SEQ Figure \* ARABIC ">
+                              <w:r>
+                                <w:rPr>
+                                  <w:noProof/>
+                                </w:rPr>
+                                <w:t>1</w:t>
+                              </w:r>
+                            </w:fldSimple>
                             <w:r>
                               <w:t xml:space="preserve">: Images of the same cloud, taken at different wavelengths displaying 'interstellar </w:t>
                             </w:r>
@@ -385,27 +364,14 @@
                       <w:r>
                         <w:t xml:space="preserve">Figure </w:t>
                       </w:r>
-                      <w:r>
-                        <w:fldChar w:fldCharType="begin"/>
-                      </w:r>
-                      <w:r>
-                        <w:instrText xml:space="preserve"> SEQ Figure \* ARABIC </w:instrText>
-                      </w:r>
-                      <w:r>
-                        <w:fldChar w:fldCharType="separate"/>
-                      </w:r>
-                      <w:r>
-                        <w:rPr>
-                          <w:noProof/>
-                        </w:rPr>
-                        <w:t>1</w:t>
-                      </w:r>
-                      <w:r>
-                        <w:rPr>
-                          <w:noProof/>
-                        </w:rPr>
-                        <w:fldChar w:fldCharType="end"/>
-                      </w:r>
+                      <w:fldSimple w:instr=" SEQ Figure \* ARABIC ">
+                        <w:r>
+                          <w:rPr>
+                            <w:noProof/>
+                          </w:rPr>
+                          <w:t>1</w:t>
+                        </w:r>
+                      </w:fldSimple>
                       <w:r>
                         <w:t xml:space="preserve">: Images of the same cloud, taken at different wavelengths displaying 'interstellar </w:t>
                       </w:r>
@@ -3052,6 +3018,7 @@
       <w:sdtPr>
         <w:rPr>
           <w:rFonts w:asciiTheme="minorHAnsi" w:eastAsiaTheme="minorEastAsia" w:hAnsiTheme="minorHAnsi" w:cstheme="minorBidi"/>
+          <w:highlight w:val="cyan"/>
         </w:rPr>
         <w:id w:val="62297111"/>
         <w:docPartObj>
@@ -3059,7 +3026,11 @@
           <w:docPartUnique/>
         </w:docPartObj>
       </w:sdtPr>
-      <w:sdtEndPr/>
+      <w:sdtEndPr>
+        <w:rPr>
+          <w:highlight w:val="none"/>
+        </w:rPr>
+      </w:sdtEndPr>
       <w:sdtContent>
         <w:p>
           <w:pPr>
@@ -3079,7 +3050,12 @@
             </w:rPr>
           </w:pPr>
           <w:r>
-            <w:t>Bergin, E. A., &amp; Tafalla, M. (2007). Cold dark clouds: the initial conditions for star formation. </w:t>
+            <w:t>Bergin, E. A., &amp; Tafalla, M. (2007). Cold d</w:t>
+          </w:r>
+          <w:bookmarkStart w:id="0" w:name="_GoBack"/>
+          <w:bookmarkEnd w:id="0"/>
+          <w:r>
+            <w:t>ark clouds: the initial conditions for star formation. </w:t>
           </w:r>
           <w:proofErr w:type="spellStart"/>
           <w:r>
@@ -3255,10 +3231,7 @@
             <w:pStyle w:val="Bibliography"/>
           </w:pPr>
           <w:r>
-            <w:t xml:space="preserve">East Asian Observatory. </w:t>
-          </w:r>
-          <w:r>
-            <w:t>(n.d.). About the JCMT. Retrieved April 6, 2020, from https://www.eaobservatory.org/jcmt/about-jcmt/</w:t>
+            <w:t>East Asian Observatory. (n.d.). About the JCMT. Retrieved April 6, 2020, from https://www.eaobservatory.org/jcmt/about-jcmt/</w:t>
           </w:r>
         </w:p>
         <w:p>
@@ -3274,13 +3247,7 @@
             <w:pStyle w:val="Bibliography"/>
           </w:pPr>
           <w:r>
-            <w:t xml:space="preserve">Herschel Space Observatory. (2013). Herschel Space Observatory. </w:t>
-          </w:r>
-          <w:r>
-            <w:t xml:space="preserve">Retrieved from: </w:t>
-          </w:r>
-          <w:r>
-            <w:t>https://www.herschel.caltech.edu/</w:t>
+            <w:t>Herschel Space Observatory. (2013). Herschel Space Observatory. Retrieved from: https://www.herschel.caltech.edu/</w:t>
           </w:r>
         </w:p>
         <w:p>
@@ -3527,7 +3494,7 @@
 </file>
 
 <file path=word/endnotes.xml><?xml version="1.0" encoding="utf-8"?>
-<w:endnotes xmlns:wpc="http://schemas.microsoft.com/office/word/2010/wordprocessingCanvas" xmlns:cx="http://schemas.microsoft.com/office/drawing/2014/chartex" xmlns:cx1="http://schemas.microsoft.com/office/drawing/2015/9/8/chartex" xmlns:cx2="http://schemas.microsoft.com/office/drawing/2015/10/21/chartex" xmlns:cx3="http://schemas.microsoft.com/office/drawing/2016/5/9/chartex" xmlns:cx4="http://schemas.microsoft.com/office/drawing/2016/5/10/chartex" xmlns:cx5="http://schemas.microsoft.com/office/drawing/2016/5/11/chartex" xmlns:cx6="http://schemas.microsoft.com/office/drawing/2016/5/12/chartex" xmlns:cx7="http://schemas.microsoft.com/office/drawing/2016/5/13/chartex" xmlns:cx8="http://schemas.microsoft.com/office/drawing/2016/5/14/chartex" xmlns:mc="http://schemas.openxmlformats.org/markup-compatibility/2006" xmlns:aink="http://schemas.microsoft.com/office/drawing/2016/ink" xmlns:am3d="http://schemas.microsoft.com/office/drawing/2017/model3d" xmlns:o="urn:schemas-microsoft-com:office:office" xmlns:r="http://schemas.openxmlformats.org/officeDocument/2006/relationships" xmlns:m="http://schemas.openxmlformats.org/officeDocument/2006/math" xmlns:v="urn:schemas-microsoft-com:vml" xmlns:wp14="http://schemas.microsoft.com/office/word/2010/wordprocessingDrawing" xmlns:wp="http://schemas.openxmlformats.org/drawingml/2006/wordprocessingDrawing" xmlns:w10="urn:schemas-microsoft-com:office:word" xmlns:w="http://schemas.openxmlformats.org/wordprocessingml/2006/main" xmlns:w14="http://schemas.microsoft.com/office/word/2010/wordml" xmlns:w15="http://schemas.microsoft.com/office/word/2012/wordml" xmlns:w16cex="http://schemas.microsoft.com/office/word/2018/wordml/cex" xmlns:w16cid="http://schemas.microsoft.com/office/word/2016/wordml/cid" xmlns:w16="http://schemas.microsoft.com/office/word/2018/wordml" xmlns:w16se="http://schemas.microsoft.com/office/word/2015/wordml/symex" xmlns:wpg="http://schemas.microsoft.com/office/word/2010/wordprocessingGroup" xmlns:wpi="http://schemas.microsoft.com/office/word/2010/wordprocessingInk" xmlns:wne="http://schemas.microsoft.com/office/word/2006/wordml" xmlns:wps="http://schemas.microsoft.com/office/word/2010/wordprocessingShape" mc:Ignorable="w14 w15 w16se w16cid w16 w16cex wp14">
+<w:endnotes xmlns:wpc="http://schemas.microsoft.com/office/word/2010/wordprocessingCanvas" xmlns:cx="http://schemas.microsoft.com/office/drawing/2014/chartex" xmlns:cx1="http://schemas.microsoft.com/office/drawing/2015/9/8/chartex" xmlns:cx2="http://schemas.microsoft.com/office/drawing/2015/10/21/chartex" xmlns:cx3="http://schemas.microsoft.com/office/drawing/2016/5/9/chartex" xmlns:cx4="http://schemas.microsoft.com/office/drawing/2016/5/10/chartex" xmlns:cx5="http://schemas.microsoft.com/office/drawing/2016/5/11/chartex" xmlns:cx6="http://schemas.microsoft.com/office/drawing/2016/5/12/chartex" xmlns:cx7="http://schemas.microsoft.com/office/drawing/2016/5/13/chartex" xmlns:cx8="http://schemas.microsoft.com/office/drawing/2016/5/14/chartex" xmlns:mc="http://schemas.openxmlformats.org/markup-compatibility/2006" xmlns:aink="http://schemas.microsoft.com/office/drawing/2016/ink" xmlns:am3d="http://schemas.microsoft.com/office/drawing/2017/model3d" xmlns:o="urn:schemas-microsoft-com:office:office" xmlns:r="http://schemas.openxmlformats.org/officeDocument/2006/relationships" xmlns:m="http://schemas.openxmlformats.org/officeDocument/2006/math" xmlns:v="urn:schemas-microsoft-com:vml" xmlns:wp14="http://schemas.microsoft.com/office/word/2010/wordprocessingDrawing" xmlns:wp="http://schemas.openxmlformats.org/drawingml/2006/wordprocessingDrawing" xmlns:w10="urn:schemas-microsoft-com:office:word" xmlns:w="http://schemas.openxmlformats.org/wordprocessingml/2006/main" xmlns:w14="http://schemas.microsoft.com/office/word/2010/wordml" xmlns:w15="http://schemas.microsoft.com/office/word/2012/wordml" xmlns:w16cid="http://schemas.microsoft.com/office/word/2016/wordml/cid" xmlns:w16se="http://schemas.microsoft.com/office/word/2015/wordml/symex" xmlns:wpg="http://schemas.microsoft.com/office/word/2010/wordprocessingGroup" xmlns:wpi="http://schemas.microsoft.com/office/word/2010/wordprocessingInk" xmlns:wne="http://schemas.microsoft.com/office/word/2006/wordml" xmlns:wps="http://schemas.microsoft.com/office/word/2010/wordprocessingShape" mc:Ignorable="w14 w15 w16se w16cid wp14">
   <w:endnote w:type="separator" w:id="-1">
     <w:p>
       <w:pPr>
@@ -3554,7 +3521,7 @@
 </file>
 
 <file path=word/footnotes.xml><?xml version="1.0" encoding="utf-8"?>
-<w:footnotes xmlns:wpc="http://schemas.microsoft.com/office/word/2010/wordprocessingCanvas" xmlns:cx="http://schemas.microsoft.com/office/drawing/2014/chartex" xmlns:cx1="http://schemas.microsoft.com/office/drawing/2015/9/8/chartex" xmlns:cx2="http://schemas.microsoft.com/office/drawing/2015/10/21/chartex" xmlns:cx3="http://schemas.microsoft.com/office/drawing/2016/5/9/chartex" xmlns:cx4="http://schemas.microsoft.com/office/drawing/2016/5/10/chartex" xmlns:cx5="http://schemas.microsoft.com/office/drawing/2016/5/11/chartex" xmlns:cx6="http://schemas.microsoft.com/office/drawing/2016/5/12/chartex" xmlns:cx7="http://schemas.microsoft.com/office/drawing/2016/5/13/chartex" xmlns:cx8="http://schemas.microsoft.com/office/drawing/2016/5/14/chartex" xmlns:mc="http://schemas.openxmlformats.org/markup-compatibility/2006" xmlns:aink="http://schemas.microsoft.com/office/drawing/2016/ink" xmlns:am3d="http://schemas.microsoft.com/office/drawing/2017/model3d" xmlns:o="urn:schemas-microsoft-com:office:office" xmlns:r="http://schemas.openxmlformats.org/officeDocument/2006/relationships" xmlns:m="http://schemas.openxmlformats.org/officeDocument/2006/math" xmlns:v="urn:schemas-microsoft-com:vml" xmlns:wp14="http://schemas.microsoft.com/office/word/2010/wordprocessingDrawing" xmlns:wp="http://schemas.openxmlformats.org/drawingml/2006/wordprocessingDrawing" xmlns:w10="urn:schemas-microsoft-com:office:word" xmlns:w="http://schemas.openxmlformats.org/wordprocessingml/2006/main" xmlns:w14="http://schemas.microsoft.com/office/word/2010/wordml" xmlns:w15="http://schemas.microsoft.com/office/word/2012/wordml" xmlns:w16cex="http://schemas.microsoft.com/office/word/2018/wordml/cex" xmlns:w16cid="http://schemas.microsoft.com/office/word/2016/wordml/cid" xmlns:w16="http://schemas.microsoft.com/office/word/2018/wordml" xmlns:w16se="http://schemas.microsoft.com/office/word/2015/wordml/symex" xmlns:wpg="http://schemas.microsoft.com/office/word/2010/wordprocessingGroup" xmlns:wpi="http://schemas.microsoft.com/office/word/2010/wordprocessingInk" xmlns:wne="http://schemas.microsoft.com/office/word/2006/wordml" xmlns:wps="http://schemas.microsoft.com/office/word/2010/wordprocessingShape" mc:Ignorable="w14 w15 w16se w16cid w16 w16cex wp14">
+<w:footnotes xmlns:wpc="http://schemas.microsoft.com/office/word/2010/wordprocessingCanvas" xmlns:cx="http://schemas.microsoft.com/office/drawing/2014/chartex" xmlns:cx1="http://schemas.microsoft.com/office/drawing/2015/9/8/chartex" xmlns:cx2="http://schemas.microsoft.com/office/drawing/2015/10/21/chartex" xmlns:cx3="http://schemas.microsoft.com/office/drawing/2016/5/9/chartex" xmlns:cx4="http://schemas.microsoft.com/office/drawing/2016/5/10/chartex" xmlns:cx5="http://schemas.microsoft.com/office/drawing/2016/5/11/chartex" xmlns:cx6="http://schemas.microsoft.com/office/drawing/2016/5/12/chartex" xmlns:cx7="http://schemas.microsoft.com/office/drawing/2016/5/13/chartex" xmlns:cx8="http://schemas.microsoft.com/office/drawing/2016/5/14/chartex" xmlns:mc="http://schemas.openxmlformats.org/markup-compatibility/2006" xmlns:aink="http://schemas.microsoft.com/office/drawing/2016/ink" xmlns:am3d="http://schemas.microsoft.com/office/drawing/2017/model3d" xmlns:o="urn:schemas-microsoft-com:office:office" xmlns:r="http://schemas.openxmlformats.org/officeDocument/2006/relationships" xmlns:m="http://schemas.openxmlformats.org/officeDocument/2006/math" xmlns:v="urn:schemas-microsoft-com:vml" xmlns:wp14="http://schemas.microsoft.com/office/word/2010/wordprocessingDrawing" xmlns:wp="http://schemas.openxmlformats.org/drawingml/2006/wordprocessingDrawing" xmlns:w10="urn:schemas-microsoft-com:office:word" xmlns:w="http://schemas.openxmlformats.org/wordprocessingml/2006/main" xmlns:w14="http://schemas.microsoft.com/office/word/2010/wordml" xmlns:w15="http://schemas.microsoft.com/office/word/2012/wordml" xmlns:w16cid="http://schemas.microsoft.com/office/word/2016/wordml/cid" xmlns:w16se="http://schemas.microsoft.com/office/word/2015/wordml/symex" xmlns:wpg="http://schemas.microsoft.com/office/word/2010/wordprocessingGroup" xmlns:wpi="http://schemas.microsoft.com/office/word/2010/wordprocessingInk" xmlns:wne="http://schemas.microsoft.com/office/word/2006/wordml" xmlns:wps="http://schemas.microsoft.com/office/word/2010/wordprocessingShape" mc:Ignorable="w14 w15 w16se w16cid wp14">
   <w:footnote w:type="separator" w:id="-1">
     <w:p>
       <w:pPr>
@@ -3581,7 +3548,7 @@
 </file>
 
 <file path=word/header1.xml><?xml version="1.0" encoding="utf-8"?>
-<w:hdr xmlns:wpc="http://schemas.microsoft.com/office/word/2010/wordprocessingCanvas" xmlns:cx="http://schemas.microsoft.com/office/drawing/2014/chartex" xmlns:cx1="http://schemas.microsoft.com/office/drawing/2015/9/8/chartex" xmlns:cx2="http://schemas.microsoft.com/office/drawing/2015/10/21/chartex" xmlns:cx3="http://schemas.microsoft.com/office/drawing/2016/5/9/chartex" xmlns:cx4="http://schemas.microsoft.com/office/drawing/2016/5/10/chartex" xmlns:cx5="http://schemas.microsoft.com/office/drawing/2016/5/11/chartex" xmlns:cx6="http://schemas.microsoft.com/office/drawing/2016/5/12/chartex" xmlns:cx7="http://schemas.microsoft.com/office/drawing/2016/5/13/chartex" xmlns:cx8="http://schemas.microsoft.com/office/drawing/2016/5/14/chartex" xmlns:mc="http://schemas.openxmlformats.org/markup-compatibility/2006" xmlns:aink="http://schemas.microsoft.com/office/drawing/2016/ink" xmlns:am3d="http://schemas.microsoft.com/office/drawing/2017/model3d" xmlns:o="urn:schemas-microsoft-com:office:office" xmlns:r="http://schemas.openxmlformats.org/officeDocument/2006/relationships" xmlns:m="http://schemas.openxmlformats.org/officeDocument/2006/math" xmlns:v="urn:schemas-microsoft-com:vml" xmlns:wp14="http://schemas.microsoft.com/office/word/2010/wordprocessingDrawing" xmlns:wp="http://schemas.openxmlformats.org/drawingml/2006/wordprocessingDrawing" xmlns:w10="urn:schemas-microsoft-com:office:word" xmlns:w="http://schemas.openxmlformats.org/wordprocessingml/2006/main" xmlns:w14="http://schemas.microsoft.com/office/word/2010/wordml" xmlns:w15="http://schemas.microsoft.com/office/word/2012/wordml" xmlns:w16cex="http://schemas.microsoft.com/office/word/2018/wordml/cex" xmlns:w16cid="http://schemas.microsoft.com/office/word/2016/wordml/cid" xmlns:w16="http://schemas.microsoft.com/office/word/2018/wordml" xmlns:w16se="http://schemas.microsoft.com/office/word/2015/wordml/symex" xmlns:wpg="http://schemas.microsoft.com/office/word/2010/wordprocessingGroup" xmlns:wpi="http://schemas.microsoft.com/office/word/2010/wordprocessingInk" xmlns:wne="http://schemas.microsoft.com/office/word/2006/wordml" xmlns:wps="http://schemas.microsoft.com/office/word/2010/wordprocessingShape" mc:Ignorable="w14 w15 w16se w16cid w16 w16cex wp14">
+<w:hdr xmlns:wpc="http://schemas.microsoft.com/office/word/2010/wordprocessingCanvas" xmlns:cx="http://schemas.microsoft.com/office/drawing/2014/chartex" xmlns:cx1="http://schemas.microsoft.com/office/drawing/2015/9/8/chartex" xmlns:cx2="http://schemas.microsoft.com/office/drawing/2015/10/21/chartex" xmlns:cx3="http://schemas.microsoft.com/office/drawing/2016/5/9/chartex" xmlns:cx4="http://schemas.microsoft.com/office/drawing/2016/5/10/chartex" xmlns:cx5="http://schemas.microsoft.com/office/drawing/2016/5/11/chartex" xmlns:cx6="http://schemas.microsoft.com/office/drawing/2016/5/12/chartex" xmlns:cx7="http://schemas.microsoft.com/office/drawing/2016/5/13/chartex" xmlns:cx8="http://schemas.microsoft.com/office/drawing/2016/5/14/chartex" xmlns:mc="http://schemas.openxmlformats.org/markup-compatibility/2006" xmlns:aink="http://schemas.microsoft.com/office/drawing/2016/ink" xmlns:am3d="http://schemas.microsoft.com/office/drawing/2017/model3d" xmlns:o="urn:schemas-microsoft-com:office:office" xmlns:r="http://schemas.openxmlformats.org/officeDocument/2006/relationships" xmlns:m="http://schemas.openxmlformats.org/officeDocument/2006/math" xmlns:v="urn:schemas-microsoft-com:vml" xmlns:wp14="http://schemas.microsoft.com/office/word/2010/wordprocessingDrawing" xmlns:wp="http://schemas.openxmlformats.org/drawingml/2006/wordprocessingDrawing" xmlns:w10="urn:schemas-microsoft-com:office:word" xmlns:w="http://schemas.openxmlformats.org/wordprocessingml/2006/main" xmlns:w14="http://schemas.microsoft.com/office/word/2010/wordml" xmlns:w15="http://schemas.microsoft.com/office/word/2012/wordml" xmlns:w16cid="http://schemas.microsoft.com/office/word/2016/wordml/cid" xmlns:w16se="http://schemas.microsoft.com/office/word/2015/wordml/symex" xmlns:wpg="http://schemas.microsoft.com/office/word/2010/wordprocessingGroup" xmlns:wpi="http://schemas.microsoft.com/office/word/2010/wordprocessingInk" xmlns:wne="http://schemas.microsoft.com/office/word/2006/wordml" xmlns:wps="http://schemas.microsoft.com/office/word/2010/wordprocessingShape" mc:Ignorable="w14 w15 w16se w16cid wp14">
   <w:p>
     <w:pPr>
       <w:pStyle w:val="Header"/>
@@ -3659,7 +3626,7 @@
 </file>
 
 <file path=word/header2.xml><?xml version="1.0" encoding="utf-8"?>
-<w:hdr xmlns:wpc="http://schemas.microsoft.com/office/word/2010/wordprocessingCanvas" xmlns:cx="http://schemas.microsoft.com/office/drawing/2014/chartex" xmlns:cx1="http://schemas.microsoft.com/office/drawing/2015/9/8/chartex" xmlns:cx2="http://schemas.microsoft.com/office/drawing/2015/10/21/chartex" xmlns:cx3="http://schemas.microsoft.com/office/drawing/2016/5/9/chartex" xmlns:cx4="http://schemas.microsoft.com/office/drawing/2016/5/10/chartex" xmlns:cx5="http://schemas.microsoft.com/office/drawing/2016/5/11/chartex" xmlns:cx6="http://schemas.microsoft.com/office/drawing/2016/5/12/chartex" xmlns:cx7="http://schemas.microsoft.com/office/drawing/2016/5/13/chartex" xmlns:cx8="http://schemas.microsoft.com/office/drawing/2016/5/14/chartex" xmlns:mc="http://schemas.openxmlformats.org/markup-compatibility/2006" xmlns:aink="http://schemas.microsoft.com/office/drawing/2016/ink" xmlns:am3d="http://schemas.microsoft.com/office/drawing/2017/model3d" xmlns:o="urn:schemas-microsoft-com:office:office" xmlns:r="http://schemas.openxmlformats.org/officeDocument/2006/relationships" xmlns:m="http://schemas.openxmlformats.org/officeDocument/2006/math" xmlns:v="urn:schemas-microsoft-com:vml" xmlns:wp14="http://schemas.microsoft.com/office/word/2010/wordprocessingDrawing" xmlns:wp="http://schemas.openxmlformats.org/drawingml/2006/wordprocessingDrawing" xmlns:w10="urn:schemas-microsoft-com:office:word" xmlns:w="http://schemas.openxmlformats.org/wordprocessingml/2006/main" xmlns:w14="http://schemas.microsoft.com/office/word/2010/wordml" xmlns:w15="http://schemas.microsoft.com/office/word/2012/wordml" xmlns:w16cex="http://schemas.microsoft.com/office/word/2018/wordml/cex" xmlns:w16cid="http://schemas.microsoft.com/office/word/2016/wordml/cid" xmlns:w16="http://schemas.microsoft.com/office/word/2018/wordml" xmlns:w16se="http://schemas.microsoft.com/office/word/2015/wordml/symex" xmlns:wpg="http://schemas.microsoft.com/office/word/2010/wordprocessingGroup" xmlns:wpi="http://schemas.microsoft.com/office/word/2010/wordprocessingInk" xmlns:wne="http://schemas.microsoft.com/office/word/2006/wordml" xmlns:wps="http://schemas.microsoft.com/office/word/2010/wordprocessingShape" mc:Ignorable="w14 w15 w16se w16cid w16 w16cex wp14">
+<w:hdr xmlns:wpc="http://schemas.microsoft.com/office/word/2010/wordprocessingCanvas" xmlns:cx="http://schemas.microsoft.com/office/drawing/2014/chartex" xmlns:cx1="http://schemas.microsoft.com/office/drawing/2015/9/8/chartex" xmlns:cx2="http://schemas.microsoft.com/office/drawing/2015/10/21/chartex" xmlns:cx3="http://schemas.microsoft.com/office/drawing/2016/5/9/chartex" xmlns:cx4="http://schemas.microsoft.com/office/drawing/2016/5/10/chartex" xmlns:cx5="http://schemas.microsoft.com/office/drawing/2016/5/11/chartex" xmlns:cx6="http://schemas.microsoft.com/office/drawing/2016/5/12/chartex" xmlns:cx7="http://schemas.microsoft.com/office/drawing/2016/5/13/chartex" xmlns:cx8="http://schemas.microsoft.com/office/drawing/2016/5/14/chartex" xmlns:mc="http://schemas.openxmlformats.org/markup-compatibility/2006" xmlns:aink="http://schemas.microsoft.com/office/drawing/2016/ink" xmlns:am3d="http://schemas.microsoft.com/office/drawing/2017/model3d" xmlns:o="urn:schemas-microsoft-com:office:office" xmlns:r="http://schemas.openxmlformats.org/officeDocument/2006/relationships" xmlns:m="http://schemas.openxmlformats.org/officeDocument/2006/math" xmlns:v="urn:schemas-microsoft-com:vml" xmlns:wp14="http://schemas.microsoft.com/office/word/2010/wordprocessingDrawing" xmlns:wp="http://schemas.openxmlformats.org/drawingml/2006/wordprocessingDrawing" xmlns:w10="urn:schemas-microsoft-com:office:word" xmlns:w="http://schemas.openxmlformats.org/wordprocessingml/2006/main" xmlns:w14="http://schemas.microsoft.com/office/word/2010/wordml" xmlns:w15="http://schemas.microsoft.com/office/word/2012/wordml" xmlns:w16cid="http://schemas.microsoft.com/office/word/2016/wordml/cid" xmlns:w16se="http://schemas.microsoft.com/office/word/2015/wordml/symex" xmlns:wpg="http://schemas.microsoft.com/office/word/2010/wordprocessingGroup" xmlns:wpi="http://schemas.microsoft.com/office/word/2010/wordprocessingInk" xmlns:wne="http://schemas.microsoft.com/office/word/2006/wordml" xmlns:wps="http://schemas.microsoft.com/office/word/2010/wordprocessingShape" mc:Ignorable="w14 w15 w16se w16cid wp14">
   <w:p>
     <w:pPr>
       <w:pStyle w:val="Header"/>
@@ -3743,7 +3710,7 @@
 </file>
 
 <file path=word/numbering.xml><?xml version="1.0" encoding="utf-8"?>
-<w:numbering xmlns:wpc="http://schemas.microsoft.com/office/word/2010/wordprocessingCanvas" xmlns:cx="http://schemas.microsoft.com/office/drawing/2014/chartex" xmlns:cx1="http://schemas.microsoft.com/office/drawing/2015/9/8/chartex" xmlns:cx2="http://schemas.microsoft.com/office/drawing/2015/10/21/chartex" xmlns:cx3="http://schemas.microsoft.com/office/drawing/2016/5/9/chartex" xmlns:cx4="http://schemas.microsoft.com/office/drawing/2016/5/10/chartex" xmlns:cx5="http://schemas.microsoft.com/office/drawing/2016/5/11/chartex" xmlns:cx6="http://schemas.microsoft.com/office/drawing/2016/5/12/chartex" xmlns:cx7="http://schemas.microsoft.com/office/drawing/2016/5/13/chartex" xmlns:cx8="http://schemas.microsoft.com/office/drawing/2016/5/14/chartex" xmlns:mc="http://schemas.openxmlformats.org/markup-compatibility/2006" xmlns:aink="http://schemas.microsoft.com/office/drawing/2016/ink" xmlns:am3d="http://schemas.microsoft.com/office/drawing/2017/model3d" xmlns:o="urn:schemas-microsoft-com:office:office" xmlns:r="http://schemas.openxmlformats.org/officeDocument/2006/relationships" xmlns:m="http://schemas.openxmlformats.org/officeDocument/2006/math" xmlns:v="urn:schemas-microsoft-com:vml" xmlns:wp14="http://schemas.microsoft.com/office/word/2010/wordprocessingDrawing" xmlns:wp="http://schemas.openxmlformats.org/drawingml/2006/wordprocessingDrawing" xmlns:w10="urn:schemas-microsoft-com:office:word" xmlns:w="http://schemas.openxmlformats.org/wordprocessingml/2006/main" xmlns:w14="http://schemas.microsoft.com/office/word/2010/wordml" xmlns:w15="http://schemas.microsoft.com/office/word/2012/wordml" xmlns:w16cex="http://schemas.microsoft.com/office/word/2018/wordml/cex" xmlns:w16cid="http://schemas.microsoft.com/office/word/2016/wordml/cid" xmlns:w16="http://schemas.microsoft.com/office/word/2018/wordml" xmlns:w16se="http://schemas.microsoft.com/office/word/2015/wordml/symex" xmlns:wpg="http://schemas.microsoft.com/office/word/2010/wordprocessingGroup" xmlns:wpi="http://schemas.microsoft.com/office/word/2010/wordprocessingInk" xmlns:wne="http://schemas.microsoft.com/office/word/2006/wordml" xmlns:wps="http://schemas.microsoft.com/office/word/2010/wordprocessingShape" mc:Ignorable="w14 w15 w16se w16cid w16 w16cex wp14">
+<w:numbering xmlns:wpc="http://schemas.microsoft.com/office/word/2010/wordprocessingCanvas" xmlns:cx="http://schemas.microsoft.com/office/drawing/2014/chartex" xmlns:cx1="http://schemas.microsoft.com/office/drawing/2015/9/8/chartex" xmlns:cx2="http://schemas.microsoft.com/office/drawing/2015/10/21/chartex" xmlns:cx3="http://schemas.microsoft.com/office/drawing/2016/5/9/chartex" xmlns:cx4="http://schemas.microsoft.com/office/drawing/2016/5/10/chartex" xmlns:cx5="http://schemas.microsoft.com/office/drawing/2016/5/11/chartex" xmlns:cx6="http://schemas.microsoft.com/office/drawing/2016/5/12/chartex" xmlns:cx7="http://schemas.microsoft.com/office/drawing/2016/5/13/chartex" xmlns:cx8="http://schemas.microsoft.com/office/drawing/2016/5/14/chartex" xmlns:mc="http://schemas.openxmlformats.org/markup-compatibility/2006" xmlns:aink="http://schemas.microsoft.com/office/drawing/2016/ink" xmlns:am3d="http://schemas.microsoft.com/office/drawing/2017/model3d" xmlns:o="urn:schemas-microsoft-com:office:office" xmlns:r="http://schemas.openxmlformats.org/officeDocument/2006/relationships" xmlns:m="http://schemas.openxmlformats.org/officeDocument/2006/math" xmlns:v="urn:schemas-microsoft-com:vml" xmlns:wp14="http://schemas.microsoft.com/office/word/2010/wordprocessingDrawing" xmlns:wp="http://schemas.openxmlformats.org/drawingml/2006/wordprocessingDrawing" xmlns:w10="urn:schemas-microsoft-com:office:word" xmlns:w="http://schemas.openxmlformats.org/wordprocessingml/2006/main" xmlns:w14="http://schemas.microsoft.com/office/word/2010/wordml" xmlns:w15="http://schemas.microsoft.com/office/word/2012/wordml" xmlns:w16cid="http://schemas.microsoft.com/office/word/2016/wordml/cid" xmlns:w16se="http://schemas.microsoft.com/office/word/2015/wordml/symex" xmlns:wpg="http://schemas.microsoft.com/office/word/2010/wordprocessingGroup" xmlns:wpi="http://schemas.microsoft.com/office/word/2010/wordprocessingInk" xmlns:wne="http://schemas.microsoft.com/office/word/2006/wordml" xmlns:wps="http://schemas.microsoft.com/office/word/2010/wordprocessingShape" mc:Ignorable="w14 w15 w16se w16cid wp14">
   <w:abstractNum w:abstractNumId="0" w15:restartNumberingAfterBreak="0">
     <w:nsid w:val="FFFFFF7C"/>
     <w:multiLevelType w:val="singleLevel"/>
@@ -5267,7 +5234,7 @@
 </file>
 
 <file path=word/styles.xml><?xml version="1.0" encoding="utf-8"?>
-<w:styles xmlns:mc="http://schemas.openxmlformats.org/markup-compatibility/2006" xmlns:r="http://schemas.openxmlformats.org/officeDocument/2006/relationships" xmlns:w="http://schemas.openxmlformats.org/wordprocessingml/2006/main" xmlns:w14="http://schemas.microsoft.com/office/word/2010/wordml" xmlns:w15="http://schemas.microsoft.com/office/word/2012/wordml" xmlns:w16cex="http://schemas.microsoft.com/office/word/2018/wordml/cex" xmlns:w16cid="http://schemas.microsoft.com/office/word/2016/wordml/cid" xmlns:w16="http://schemas.microsoft.com/office/word/2018/wordml" xmlns:w16se="http://schemas.microsoft.com/office/word/2015/wordml/symex" mc:Ignorable="w14 w15 w16se w16cid w16 w16cex">
+<w:styles xmlns:mc="http://schemas.openxmlformats.org/markup-compatibility/2006" xmlns:r="http://schemas.openxmlformats.org/officeDocument/2006/relationships" xmlns:w="http://schemas.openxmlformats.org/wordprocessingml/2006/main" xmlns:w14="http://schemas.microsoft.com/office/word/2010/wordml" xmlns:w15="http://schemas.microsoft.com/office/word/2012/wordml" xmlns:w16cid="http://schemas.microsoft.com/office/word/2016/wordml/cid" xmlns:w16se="http://schemas.microsoft.com/office/word/2015/wordml/symex" mc:Ignorable="w14 w15 w16se w16cid">
   <w:docDefaults>
     <w:rPrDefault>
       <w:rPr>
@@ -5284,7 +5251,7 @@
       </w:pPr>
     </w:pPrDefault>
   </w:docDefaults>
-  <w:latentStyles w:defLockedState="0" w:defUIPriority="99" w:defSemiHidden="0" w:defUnhideWhenUsed="0" w:defQFormat="0" w:count="376">
+  <w:latentStyles w:defLockedState="0" w:defUIPriority="99" w:defSemiHidden="0" w:defUnhideWhenUsed="0" w:defQFormat="0" w:count="377">
     <w:lsdException w:name="Normal" w:uiPriority="0" w:qFormat="1"/>
     <w:lsdException w:name="heading 1" w:uiPriority="9" w:qFormat="1"/>
     <w:lsdException w:name="heading 2" w:semiHidden="1" w:uiPriority="3" w:unhideWhenUsed="1" w:qFormat="1"/>
@@ -5390,7 +5357,6 @@
     <w:lsdException w:name="HTML Sample" w:semiHidden="1" w:unhideWhenUsed="1"/>
     <w:lsdException w:name="HTML Typewriter" w:semiHidden="1" w:unhideWhenUsed="1"/>
     <w:lsdException w:name="HTML Variable" w:semiHidden="1" w:unhideWhenUsed="1"/>
-    <w:lsdException w:name="Normal Table" w:semiHidden="1" w:unhideWhenUsed="1"/>
     <w:lsdException w:name="annotation subject" w:semiHidden="1" w:unhideWhenUsed="1"/>
     <w:lsdException w:name="No List" w:semiHidden="1" w:unhideWhenUsed="1"/>
     <w:lsdException w:name="Outline List 1" w:semiHidden="1" w:unhideWhenUsed="1"/>
@@ -5437,10 +5403,8 @@
     <w:lsdException w:name="Table Subtle 2" w:semiHidden="1" w:unhideWhenUsed="1"/>
     <w:lsdException w:name="Table Web 1" w:semiHidden="1" w:unhideWhenUsed="1"/>
     <w:lsdException w:name="Table Web 2" w:semiHidden="1" w:unhideWhenUsed="1"/>
-    <w:lsdException w:name="Table Web 3" w:semiHidden="1" w:unhideWhenUsed="1"/>
     <w:lsdException w:name="Balloon Text" w:semiHidden="1" w:unhideWhenUsed="1"/>
     <w:lsdException w:name="Table Grid" w:uiPriority="39"/>
-    <w:lsdException w:name="Table Theme" w:semiHidden="1" w:unhideWhenUsed="1"/>
     <w:lsdException w:name="Placeholder Text" w:semiHidden="1"/>
     <w:lsdException w:name="No Spacing" w:uiPriority="1" w:qFormat="1"/>
     <w:lsdException w:name="Light Shading" w:uiPriority="60"/>
@@ -5661,6 +5625,7 @@
     <w:lsdException w:name="Hashtag" w:semiHidden="1" w:unhideWhenUsed="1"/>
     <w:lsdException w:name="Unresolved Mention" w:semiHidden="1" w:unhideWhenUsed="1"/>
     <w:lsdException w:name="Smart Link" w:semiHidden="1" w:unhideWhenUsed="1"/>
+    <w:lsdException w:name="Smart Link Error" w:semiHidden="1" w:unhideWhenUsed="1"/>
   </w:latentStyles>
   <w:style w:type="paragraph" w:default="1" w:styleId="Normal">
     <w:name w:val="Normal"/>
@@ -7831,7 +7796,7 @@
 </file>
 
 <file path=word/glossary/document.xml><?xml version="1.0" encoding="utf-8"?>
-<w:glossaryDocument xmlns:wpc="http://schemas.microsoft.com/office/word/2010/wordprocessingCanvas" xmlns:cx="http://schemas.microsoft.com/office/drawing/2014/chartex" xmlns:cx1="http://schemas.microsoft.com/office/drawing/2015/9/8/chartex" xmlns:cx2="http://schemas.microsoft.com/office/drawing/2015/10/21/chartex" xmlns:cx3="http://schemas.microsoft.com/office/drawing/2016/5/9/chartex" xmlns:cx4="http://schemas.microsoft.com/office/drawing/2016/5/10/chartex" xmlns:cx5="http://schemas.microsoft.com/office/drawing/2016/5/11/chartex" xmlns:cx6="http://schemas.microsoft.com/office/drawing/2016/5/12/chartex" xmlns:cx7="http://schemas.microsoft.com/office/drawing/2016/5/13/chartex" xmlns:cx8="http://schemas.microsoft.com/office/drawing/2016/5/14/chartex" xmlns:mc="http://schemas.openxmlformats.org/markup-compatibility/2006" xmlns:aink="http://schemas.microsoft.com/office/drawing/2016/ink" xmlns:am3d="http://schemas.microsoft.com/office/drawing/2017/model3d" xmlns:o="urn:schemas-microsoft-com:office:office" xmlns:r="http://schemas.openxmlformats.org/officeDocument/2006/relationships" xmlns:m="http://schemas.openxmlformats.org/officeDocument/2006/math" xmlns:v="urn:schemas-microsoft-com:vml" xmlns:wp14="http://schemas.microsoft.com/office/word/2010/wordprocessingDrawing" xmlns:wp="http://schemas.openxmlformats.org/drawingml/2006/wordprocessingDrawing" xmlns:w10="urn:schemas-microsoft-com:office:word" xmlns:w="http://schemas.openxmlformats.org/wordprocessingml/2006/main" xmlns:w14="http://schemas.microsoft.com/office/word/2010/wordml" xmlns:w15="http://schemas.microsoft.com/office/word/2012/wordml" xmlns:w16cex="http://schemas.microsoft.com/office/word/2018/wordml/cex" xmlns:w16cid="http://schemas.microsoft.com/office/word/2016/wordml/cid" xmlns:w16="http://schemas.microsoft.com/office/word/2018/wordml" xmlns:w16se="http://schemas.microsoft.com/office/word/2015/wordml/symex" xmlns:wpg="http://schemas.microsoft.com/office/word/2010/wordprocessingGroup" xmlns:wpi="http://schemas.microsoft.com/office/word/2010/wordprocessingInk" xmlns:wne="http://schemas.microsoft.com/office/word/2006/wordml" xmlns:wps="http://schemas.microsoft.com/office/word/2010/wordprocessingShape" mc:Ignorable="w14 w15 w16se w16cid w16 w16cex wp14">
+<w:glossaryDocument xmlns:wpc="http://schemas.microsoft.com/office/word/2010/wordprocessingCanvas" xmlns:cx="http://schemas.microsoft.com/office/drawing/2014/chartex" xmlns:cx1="http://schemas.microsoft.com/office/drawing/2015/9/8/chartex" xmlns:cx2="http://schemas.microsoft.com/office/drawing/2015/10/21/chartex" xmlns:cx3="http://schemas.microsoft.com/office/drawing/2016/5/9/chartex" xmlns:cx4="http://schemas.microsoft.com/office/drawing/2016/5/10/chartex" xmlns:cx5="http://schemas.microsoft.com/office/drawing/2016/5/11/chartex" xmlns:cx6="http://schemas.microsoft.com/office/drawing/2016/5/12/chartex" xmlns:cx7="http://schemas.microsoft.com/office/drawing/2016/5/13/chartex" xmlns:cx8="http://schemas.microsoft.com/office/drawing/2016/5/14/chartex" xmlns:mc="http://schemas.openxmlformats.org/markup-compatibility/2006" xmlns:aink="http://schemas.microsoft.com/office/drawing/2016/ink" xmlns:am3d="http://schemas.microsoft.com/office/drawing/2017/model3d" xmlns:o="urn:schemas-microsoft-com:office:office" xmlns:r="http://schemas.openxmlformats.org/officeDocument/2006/relationships" xmlns:m="http://schemas.openxmlformats.org/officeDocument/2006/math" xmlns:v="urn:schemas-microsoft-com:vml" xmlns:wp14="http://schemas.microsoft.com/office/word/2010/wordprocessingDrawing" xmlns:wp="http://schemas.openxmlformats.org/drawingml/2006/wordprocessingDrawing" xmlns:w10="urn:schemas-microsoft-com:office:word" xmlns:w="http://schemas.openxmlformats.org/wordprocessingml/2006/main" xmlns:w14="http://schemas.microsoft.com/office/word/2010/wordml" xmlns:w15="http://schemas.microsoft.com/office/word/2012/wordml" xmlns:w16cid="http://schemas.microsoft.com/office/word/2016/wordml/cid" xmlns:w16se="http://schemas.microsoft.com/office/word/2015/wordml/symex" xmlns:wpg="http://schemas.microsoft.com/office/word/2010/wordprocessingGroup" xmlns:wpi="http://schemas.microsoft.com/office/word/2010/wordprocessingInk" xmlns:wne="http://schemas.microsoft.com/office/word/2006/wordml" xmlns:wps="http://schemas.microsoft.com/office/word/2010/wordprocessingShape" mc:Ignorable="w14 w15 w16se w16cid wp14">
   <w:docParts>
     <w:docPart>
       <w:docPartPr>
@@ -7942,7 +7907,7 @@
 </file>
 
 <file path=word/glossary/fontTable.xml><?xml version="1.0" encoding="utf-8"?>
-<w:fonts xmlns:mc="http://schemas.openxmlformats.org/markup-compatibility/2006" xmlns:r="http://schemas.openxmlformats.org/officeDocument/2006/relationships" xmlns:w="http://schemas.openxmlformats.org/wordprocessingml/2006/main" xmlns:w14="http://schemas.microsoft.com/office/word/2010/wordml" xmlns:w15="http://schemas.microsoft.com/office/word/2012/wordml" xmlns:w16cex="http://schemas.microsoft.com/office/word/2018/wordml/cex" xmlns:w16cid="http://schemas.microsoft.com/office/word/2016/wordml/cid" xmlns:w16="http://schemas.microsoft.com/office/word/2018/wordml" xmlns:w16se="http://schemas.microsoft.com/office/word/2015/wordml/symex" mc:Ignorable="w14 w15 w16se w16cid w16 w16cex">
+<w:fonts xmlns:mc="http://schemas.openxmlformats.org/markup-compatibility/2006" xmlns:r="http://schemas.openxmlformats.org/officeDocument/2006/relationships" xmlns:w="http://schemas.openxmlformats.org/wordprocessingml/2006/main" xmlns:w14="http://schemas.microsoft.com/office/word/2010/wordml" xmlns:w15="http://schemas.microsoft.com/office/word/2012/wordml" xmlns:w16cid="http://schemas.microsoft.com/office/word/2016/wordml/cid" xmlns:w16se="http://schemas.microsoft.com/office/word/2015/wordml/symex" mc:Ignorable="w14 w15 w16se w16cid">
   <w:font w:name="Symbol">
     <w:panose1 w:val="05050102010706020507"/>
     <w:charset w:val="02"/>
@@ -8033,7 +7998,7 @@
 </file>
 
 <file path=word/glossary/settings.xml><?xml version="1.0" encoding="utf-8"?>
-<w:settings xmlns:mc="http://schemas.openxmlformats.org/markup-compatibility/2006" xmlns:o="urn:schemas-microsoft-com:office:office" xmlns:r="http://schemas.openxmlformats.org/officeDocument/2006/relationships" xmlns:m="http://schemas.openxmlformats.org/officeDocument/2006/math" xmlns:v="urn:schemas-microsoft-com:vml" xmlns:w10="urn:schemas-microsoft-com:office:word" xmlns:w="http://schemas.openxmlformats.org/wordprocessingml/2006/main" xmlns:w14="http://schemas.microsoft.com/office/word/2010/wordml" xmlns:w15="http://schemas.microsoft.com/office/word/2012/wordml" xmlns:w16cex="http://schemas.microsoft.com/office/word/2018/wordml/cex" xmlns:w16cid="http://schemas.microsoft.com/office/word/2016/wordml/cid" xmlns:w16="http://schemas.microsoft.com/office/word/2018/wordml" xmlns:w16se="http://schemas.microsoft.com/office/word/2015/wordml/symex" xmlns:sl="http://schemas.openxmlformats.org/schemaLibrary/2006/main" mc:Ignorable="w14 w15 w16se w16cid w16 w16cex">
+<w:settings xmlns:mc="http://schemas.openxmlformats.org/markup-compatibility/2006" xmlns:o="urn:schemas-microsoft-com:office:office" xmlns:r="http://schemas.openxmlformats.org/officeDocument/2006/relationships" xmlns:m="http://schemas.openxmlformats.org/officeDocument/2006/math" xmlns:v="urn:schemas-microsoft-com:vml" xmlns:w10="urn:schemas-microsoft-com:office:word" xmlns:w="http://schemas.openxmlformats.org/wordprocessingml/2006/main" xmlns:w14="http://schemas.microsoft.com/office/word/2010/wordml" xmlns:w15="http://schemas.microsoft.com/office/word/2012/wordml" xmlns:w16cid="http://schemas.microsoft.com/office/word/2016/wordml/cid" xmlns:w16se="http://schemas.microsoft.com/office/word/2015/wordml/symex" xmlns:sl="http://schemas.openxmlformats.org/schemaLibrary/2006/main" mc:Ignorable="w14 w15 w16se w16cid">
   <w:view w:val="normal"/>
   <w:defaultTabStop w:val="720"/>
   <w:characterSpacingControl w:val="doNotCompress"/>
@@ -8082,7 +8047,7 @@
 </file>
 
 <file path=word/glossary/styles.xml><?xml version="1.0" encoding="utf-8"?>
-<w:styles xmlns:mc="http://schemas.openxmlformats.org/markup-compatibility/2006" xmlns:r="http://schemas.openxmlformats.org/officeDocument/2006/relationships" xmlns:w="http://schemas.openxmlformats.org/wordprocessingml/2006/main" xmlns:w14="http://schemas.microsoft.com/office/word/2010/wordml" xmlns:w15="http://schemas.microsoft.com/office/word/2012/wordml" xmlns:w16cex="http://schemas.microsoft.com/office/word/2018/wordml/cex" xmlns:w16cid="http://schemas.microsoft.com/office/word/2016/wordml/cid" xmlns:w16="http://schemas.microsoft.com/office/word/2018/wordml" xmlns:w16se="http://schemas.microsoft.com/office/word/2015/wordml/symex" mc:Ignorable="w14 w15 w16se w16cid w16 w16cex">
+<w:styles xmlns:mc="http://schemas.openxmlformats.org/markup-compatibility/2006" xmlns:r="http://schemas.openxmlformats.org/officeDocument/2006/relationships" xmlns:w="http://schemas.openxmlformats.org/wordprocessingml/2006/main" xmlns:w14="http://schemas.microsoft.com/office/word/2010/wordml" xmlns:w15="http://schemas.microsoft.com/office/word/2012/wordml" xmlns:w16cid="http://schemas.microsoft.com/office/word/2016/wordml/cid" xmlns:w16se="http://schemas.microsoft.com/office/word/2015/wordml/symex" mc:Ignorable="w14 w15 w16se w16cid">
   <w:docDefaults>
     <w:rPrDefault>
       <w:rPr>
@@ -8098,7 +8063,7 @@
       </w:pPr>
     </w:pPrDefault>
   </w:docDefaults>
-  <w:latentStyles w:defLockedState="0" w:defUIPriority="99" w:defSemiHidden="0" w:defUnhideWhenUsed="0" w:defQFormat="0" w:count="376">
+  <w:latentStyles w:defLockedState="0" w:defUIPriority="99" w:defSemiHidden="0" w:defUnhideWhenUsed="0" w:defQFormat="0" w:count="377">
     <w:lsdException w:name="Normal" w:uiPriority="0" w:qFormat="1"/>
     <w:lsdException w:name="heading 1" w:uiPriority="9" w:qFormat="1"/>
     <w:lsdException w:name="heading 2" w:semiHidden="1" w:uiPriority="9" w:unhideWhenUsed="1" w:qFormat="1"/>
@@ -8204,7 +8169,6 @@
     <w:lsdException w:name="HTML Sample" w:semiHidden="1" w:unhideWhenUsed="1"/>
     <w:lsdException w:name="HTML Typewriter" w:semiHidden="1" w:unhideWhenUsed="1"/>
     <w:lsdException w:name="HTML Variable" w:semiHidden="1" w:unhideWhenUsed="1"/>
-    <w:lsdException w:name="Normal Table" w:semiHidden="1" w:unhideWhenUsed="1"/>
     <w:lsdException w:name="annotation subject" w:semiHidden="1" w:unhideWhenUsed="1"/>
     <w:lsdException w:name="No List" w:semiHidden="1" w:unhideWhenUsed="1"/>
     <w:lsdException w:name="Outline List 1" w:semiHidden="1" w:unhideWhenUsed="1"/>
@@ -8251,10 +8215,8 @@
     <w:lsdException w:name="Table Subtle 2" w:semiHidden="1" w:unhideWhenUsed="1"/>
     <w:lsdException w:name="Table Web 1" w:semiHidden="1" w:unhideWhenUsed="1"/>
     <w:lsdException w:name="Table Web 2" w:semiHidden="1" w:unhideWhenUsed="1"/>
-    <w:lsdException w:name="Table Web 3" w:semiHidden="1" w:unhideWhenUsed="1"/>
     <w:lsdException w:name="Balloon Text" w:semiHidden="1" w:unhideWhenUsed="1"/>
     <w:lsdException w:name="Table Grid" w:uiPriority="39"/>
-    <w:lsdException w:name="Table Theme" w:semiHidden="1" w:unhideWhenUsed="1"/>
     <w:lsdException w:name="Placeholder Text" w:semiHidden="1"/>
     <w:lsdException w:name="No Spacing" w:uiPriority="1" w:qFormat="1"/>
     <w:lsdException w:name="Light Shading" w:uiPriority="60"/>
@@ -8475,6 +8437,7 @@
     <w:lsdException w:name="Hashtag" w:semiHidden="1" w:unhideWhenUsed="1"/>
     <w:lsdException w:name="Unresolved Mention" w:semiHidden="1" w:unhideWhenUsed="1"/>
     <w:lsdException w:name="Smart Link" w:semiHidden="1" w:unhideWhenUsed="1"/>
+    <w:lsdException w:name="Smart Link Error" w:semiHidden="1" w:unhideWhenUsed="1"/>
   </w:latentStyles>
   <w:style w:type="paragraph" w:default="1" w:styleId="Normal">
     <w:name w:val="Normal"/>
@@ -8721,7 +8684,7 @@
 </file>
 
 <file path=word/glossary/webSettings.xml><?xml version="1.0" encoding="utf-8"?>
-<w:webSettings xmlns:mc="http://schemas.openxmlformats.org/markup-compatibility/2006" xmlns:r="http://schemas.openxmlformats.org/officeDocument/2006/relationships" xmlns:w="http://schemas.openxmlformats.org/wordprocessingml/2006/main" xmlns:w14="http://schemas.microsoft.com/office/word/2010/wordml" xmlns:w15="http://schemas.microsoft.com/office/word/2012/wordml" xmlns:w16cex="http://schemas.microsoft.com/office/word/2018/wordml/cex" xmlns:w16cid="http://schemas.microsoft.com/office/word/2016/wordml/cid" xmlns:w16="http://schemas.microsoft.com/office/word/2018/wordml" xmlns:w16se="http://schemas.microsoft.com/office/word/2015/wordml/symex" mc:Ignorable="w14 w15 w16se w16cid w16 w16cex">
+<w:webSettings xmlns:mc="http://schemas.openxmlformats.org/markup-compatibility/2006" xmlns:r="http://schemas.openxmlformats.org/officeDocument/2006/relationships" xmlns:w="http://schemas.openxmlformats.org/wordprocessingml/2006/main" xmlns:w14="http://schemas.microsoft.com/office/word/2010/wordml" xmlns:w15="http://schemas.microsoft.com/office/word/2012/wordml" xmlns:w16cid="http://schemas.microsoft.com/office/word/2016/wordml/cid" xmlns:w16se="http://schemas.microsoft.com/office/word/2015/wordml/symex" mc:Ignorable="w14 w15 w16se w16cid">
   <w:optimizeForBrowser/>
   <w:allowPNG/>
 </w:webSettings>
@@ -8949,12 +8912,6 @@
 </file>
 
 <file path=customXml/item3.xml><?xml version="1.0" encoding="utf-8"?>
-<p:properties xmlns:p="http://schemas.microsoft.com/office/2006/metadata/properties" xmlns:xsi="http://www.w3.org/2001/XMLSchema-instance" xmlns:pc="http://schemas.microsoft.com/office/infopath/2007/PartnerControls">
-  <documentManagement/>
-</p:properties>
-</file>
-
-<file path=customXml/item4.xml><?xml version="1.0" encoding="utf-8"?>
 <ct:contentTypeSchema xmlns:ct="http://schemas.microsoft.com/office/2006/metadata/contentType" xmlns:ma="http://schemas.microsoft.com/office/2006/metadata/properties/metaAttributes" ct:_="" ma:_="" ma:contentTypeName="Document" ma:contentTypeID="0x010100033EB27D2DEF9643ABEEE5452393F3A5" ma:contentTypeVersion="10" ma:contentTypeDescription="Create a new document." ma:contentTypeScope="" ma:versionID="5c3a37ed269c5482855d9f955d59cd78">
   <xsd:schema xmlns:xsd="http://www.w3.org/2001/XMLSchema" xmlns:xs="http://www.w3.org/2001/XMLSchema" xmlns:p="http://schemas.microsoft.com/office/2006/metadata/properties" xmlns:ns3="7c3b06de-5542-45a3-8082-f65095798bb5" targetNamespace="http://schemas.microsoft.com/office/2006/metadata/properties" ma:root="true" ma:fieldsID="159194af3dc64ac50e7ab752d1fc47d7" ns3:_="">
     <xsd:import namespace="7c3b06de-5542-45a3-8082-f65095798bb5"/>
@@ -9138,6 +9095,12 @@
 </ct:contentTypeSchema>
 </file>
 
+<file path=customXml/item4.xml><?xml version="1.0" encoding="utf-8"?>
+<p:properties xmlns:p="http://schemas.microsoft.com/office/2006/metadata/properties" xmlns:xsi="http://www.w3.org/2001/XMLSchema-instance" xmlns:pc="http://schemas.microsoft.com/office/infopath/2007/PartnerControls">
+  <documentManagement/>
+</p:properties>
+</file>
+
 <file path=customXml/item5.xml><?xml version="1.0" encoding="utf-8"?>
 <b:Sources xmlns:b="http://schemas.openxmlformats.org/officeDocument/2006/bibliography" SelectedStyle="\APASixthEditionOfficeOnline.xsl" StyleName="APA" Version="6">
   <b:Source>
@@ -9202,15 +9165,6 @@
 </file>
 
 <file path=customXml/itemProps3.xml><?xml version="1.0" encoding="utf-8"?>
-<ds:datastoreItem xmlns:ds="http://schemas.openxmlformats.org/officeDocument/2006/customXml" ds:itemID="{FC0985B3-9555-4CB7-9C35-F67AE2708FB6}">
-  <ds:schemaRefs>
-    <ds:schemaRef ds:uri="http://schemas.microsoft.com/office/2006/metadata/properties"/>
-    <ds:schemaRef ds:uri="http://schemas.microsoft.com/office/infopath/2007/PartnerControls"/>
-  </ds:schemaRefs>
-</ds:datastoreItem>
-</file>
-
-<file path=customXml/itemProps4.xml><?xml version="1.0" encoding="utf-8"?>
 <ds:datastoreItem xmlns:ds="http://schemas.openxmlformats.org/officeDocument/2006/customXml" ds:itemID="{A524DC43-10C8-443F-8F36-CBC62B4FFACE}">
   <ds:schemaRefs>
     <ds:schemaRef ds:uri="http://schemas.microsoft.com/office/2006/metadata/contentType"/>
@@ -9228,8 +9182,24 @@
 </ds:datastoreItem>
 </file>
 
+<file path=customXml/itemProps4.xml><?xml version="1.0" encoding="utf-8"?>
+<ds:datastoreItem xmlns:ds="http://schemas.openxmlformats.org/officeDocument/2006/customXml" ds:itemID="{FC0985B3-9555-4CB7-9C35-F67AE2708FB6}">
+  <ds:schemaRefs>
+    <ds:schemaRef ds:uri="http://purl.org/dc/dcmitype/"/>
+    <ds:schemaRef ds:uri="http://purl.org/dc/terms/"/>
+    <ds:schemaRef ds:uri="http://schemas.microsoft.com/office/2006/documentManagement/types"/>
+    <ds:schemaRef ds:uri="http://schemas.openxmlformats.org/package/2006/metadata/core-properties"/>
+    <ds:schemaRef ds:uri="http://purl.org/dc/elements/1.1/"/>
+    <ds:schemaRef ds:uri="http://www.w3.org/XML/1998/namespace"/>
+    <ds:schemaRef ds:uri="http://schemas.microsoft.com/office/infopath/2007/PartnerControls"/>
+    <ds:schemaRef ds:uri="7c3b06de-5542-45a3-8082-f65095798bb5"/>
+    <ds:schemaRef ds:uri="http://schemas.microsoft.com/office/2006/metadata/properties"/>
+  </ds:schemaRefs>
+</ds:datastoreItem>
+</file>
+
 <file path=customXml/itemProps5.xml><?xml version="1.0" encoding="utf-8"?>
-<ds:datastoreItem xmlns:ds="http://schemas.openxmlformats.org/officeDocument/2006/customXml" ds:itemID="{3718D77B-C3DA-4CF5-95BA-515F3E9617D3}">
+<ds:datastoreItem xmlns:ds="http://schemas.openxmlformats.org/officeDocument/2006/customXml" ds:itemID="{06946348-F14D-446E-B192-CC37E542CD3C}">
   <ds:schemaRefs>
     <ds:schemaRef ds:uri="http://schemas.openxmlformats.org/officeDocument/2006/bibliography"/>
   </ds:schemaRefs>

</xml_diff>